<commit_message>
Ajout de la copie de l'évaluation complétée
</commit_message>
<xml_diff>
--- a/COPIE_EVAL.docx
+++ b/COPIE_EVAL.docx
@@ -176,7 +176,6 @@
                               </w:rPr>
                               <w:tab/>
                             </w:r>
-                            <w:proofErr w:type="gramStart"/>
                             <w:r>
                               <w:rPr>
                                 <w:rFonts w:ascii="Arial" w:eastAsia="Arial" w:hAnsi="Arial" w:cs="Arial"/>
@@ -188,11 +187,7 @@
                               <w:t xml:space="preserve">  </w:t>
                             </w:r>
                             <w:r>
-                              <w:t>Modèle</w:t>
-                            </w:r>
-                            <w:proofErr w:type="gramEnd"/>
-                            <w:r>
-                              <w:t xml:space="preserve"> de copie</w:t>
+                              <w:t>Modèle de copie</w:t>
                             </w:r>
                             <w:r>
                               <w:t xml:space="preserve"> :  </w:t>
@@ -328,7 +323,6 @@
                         <w:jc w:val="center"/>
                         <w:textDirection w:val="btLr"/>
                       </w:pPr>
-                      <w:bookmarkStart w:id="1" w:name="_GoBack"/>
                       <w:r>
                         <w:rPr>
                           <w:b/>
@@ -338,7 +332,6 @@
                         </w:rPr>
                         <w:t>Réaliser la maquette d'une application web responsive</w:t>
                       </w:r>
-                      <w:bookmarkEnd w:id="1"/>
                     </w:p>
                   </w:txbxContent>
                 </v:textbox>
@@ -642,85 +635,61 @@
         </w:rPr>
         <w:t xml:space="preserve">Nom du projet : </w:t>
       </w:r>
-      <w:proofErr w:type="spellStart"/>
-      <w:r>
-        <w:rPr>
-          <w:sz w:val="21"/>
-          <w:szCs w:val="21"/>
-        </w:rPr>
-        <w:t>Clipboard</w:t>
-      </w:r>
-      <w:proofErr w:type="spellEnd"/>
-      <w:r>
-        <w:rPr>
-          <w:sz w:val="21"/>
-          <w:szCs w:val="21"/>
-        </w:rPr>
-        <w:t xml:space="preserve"> – Réalisation d’une maquette</w:t>
-      </w:r>
-    </w:p>
-    <w:p>
-      <w:pPr>
-        <w:rPr>
-          <w:sz w:val="21"/>
-          <w:szCs w:val="21"/>
-        </w:rPr>
-      </w:pPr>
-    </w:p>
-    <w:p>
-      <w:pPr>
-        <w:rPr>
-          <w:sz w:val="21"/>
-          <w:szCs w:val="21"/>
-        </w:rPr>
-      </w:pPr>
-      <w:r>
-        <w:rPr>
-          <w:sz w:val="21"/>
-          <w:szCs w:val="21"/>
-        </w:rPr>
-        <w:t xml:space="preserve">Lien </w:t>
-      </w:r>
-      <w:proofErr w:type="spellStart"/>
-      <w:r>
-        <w:rPr>
-          <w:sz w:val="21"/>
-          <w:szCs w:val="21"/>
-        </w:rPr>
-        <w:t>Github</w:t>
-      </w:r>
-      <w:proofErr w:type="spellEnd"/>
-      <w:r>
-        <w:rPr>
-          <w:sz w:val="21"/>
-          <w:szCs w:val="21"/>
-        </w:rPr>
-        <w:t xml:space="preserve"> du projet : ……………</w:t>
-      </w:r>
-    </w:p>
-    <w:p>
-      <w:pPr>
-        <w:rPr>
-          <w:sz w:val="21"/>
-          <w:szCs w:val="21"/>
-        </w:rPr>
-      </w:pPr>
-      <w:r>
-        <w:rPr>
-          <w:sz w:val="21"/>
-          <w:szCs w:val="21"/>
-        </w:rPr>
-        <w:t xml:space="preserve">Lien vers </w:t>
-      </w:r>
-      <w:proofErr w:type="spellStart"/>
-      <w:r>
-        <w:rPr>
-          <w:sz w:val="21"/>
-          <w:szCs w:val="21"/>
-        </w:rPr>
-        <w:t>trello</w:t>
-      </w:r>
-      <w:proofErr w:type="spellEnd"/>
+      <w:r>
+        <w:rPr>
+          <w:sz w:val="21"/>
+          <w:szCs w:val="21"/>
+        </w:rPr>
+        <w:t>Clipboard – Réalisation d’une maquette</w:t>
+      </w:r>
+    </w:p>
+    <w:p>
+      <w:pPr>
+        <w:rPr>
+          <w:sz w:val="21"/>
+          <w:szCs w:val="21"/>
+        </w:rPr>
+      </w:pPr>
+    </w:p>
+    <w:p>
+      <w:pPr>
+        <w:rPr>
+          <w:sz w:val="21"/>
+          <w:szCs w:val="21"/>
+        </w:rPr>
+      </w:pPr>
+      <w:r>
+        <w:rPr>
+          <w:sz w:val="21"/>
+          <w:szCs w:val="21"/>
+        </w:rPr>
+        <w:t>Lien Github du projet :</w:t>
+      </w:r>
+      <w:r>
+        <w:t xml:space="preserve"> </w:t>
+      </w:r>
+      <w:r>
+        <w:rPr>
+          <w:sz w:val="21"/>
+          <w:szCs w:val="21"/>
+        </w:rPr>
+        <w:t>git@github.com:Nadia-ready/EVAL_MAQUETTE.git</w:t>
+      </w:r>
+    </w:p>
+    <w:p>
+      <w:pPr>
+        <w:rPr>
+          <w:sz w:val="21"/>
+          <w:szCs w:val="21"/>
+        </w:rPr>
+      </w:pPr>
+      <w:r>
+        <w:rPr>
+          <w:sz w:val="21"/>
+          <w:szCs w:val="21"/>
+        </w:rPr>
+        <w:t>Lien vers trello</w:t>
+      </w:r>
       <w:r>
         <w:rPr>
           <w:sz w:val="21"/>
@@ -728,27 +697,69 @@
         </w:rPr>
         <w:t xml:space="preserve"> : </w:t>
       </w:r>
-      <w:r>
-        <w:rPr>
-          <w:sz w:val="21"/>
-          <w:szCs w:val="21"/>
-        </w:rPr>
-        <w:t>https://trello.com/b/20PbcmNr/eval-studi-maquette</w:t>
-      </w:r>
-    </w:p>
-    <w:p>
-      <w:pPr>
-        <w:rPr>
-          <w:sz w:val="21"/>
-          <w:szCs w:val="21"/>
-        </w:rPr>
-      </w:pPr>
-      <w:r>
-        <w:rPr>
-          <w:sz w:val="21"/>
-          <w:szCs w:val="21"/>
-        </w:rPr>
-        <w:t>URL du site (si vous avez mis votre projet en ligne) : ……….</w:t>
+      <w:hyperlink r:id="rId8" w:history="1">
+        <w:r>
+          <w:rPr>
+            <w:rStyle w:val="Lienhypertexte"/>
+            <w:sz w:val="21"/>
+            <w:szCs w:val="21"/>
+          </w:rPr>
+          <w:t>https://trello.com/b/20PbcmNr/eval-studi-maquette</w:t>
+        </w:r>
+      </w:hyperlink>
+    </w:p>
+    <w:p>
+      <w:pPr>
+        <w:rPr>
+          <w:sz w:val="21"/>
+          <w:szCs w:val="21"/>
+        </w:rPr>
+      </w:pPr>
+      <w:r>
+        <w:rPr>
+          <w:sz w:val="21"/>
+          <w:szCs w:val="21"/>
+        </w:rPr>
+        <w:t xml:space="preserve">Lien vers figma mobile : </w:t>
+      </w:r>
+      <w:hyperlink r:id="rId9" w:history="1">
+        <w:r>
+          <w:rPr>
+            <w:rStyle w:val="Lienhypertexte"/>
+            <w:sz w:val="21"/>
+            <w:szCs w:val="21"/>
+          </w:rPr>
+          <w:t>https://www.figma.com/file/xAD5oFFsrbBF1NVxWlZcrB/Mockup-EVAL-STUDI?node-id=7%3A371</w:t>
+        </w:r>
+      </w:hyperlink>
+    </w:p>
+    <w:p>
+      <w:pPr>
+        <w:rPr>
+          <w:sz w:val="21"/>
+          <w:szCs w:val="21"/>
+        </w:rPr>
+      </w:pPr>
+      <w:r>
+        <w:rPr>
+          <w:sz w:val="21"/>
+          <w:szCs w:val="21"/>
+        </w:rPr>
+        <w:t xml:space="preserve">Lien vers figma </w:t>
+      </w:r>
+      <w:r>
+        <w:rPr>
+          <w:sz w:val="21"/>
+          <w:szCs w:val="21"/>
+        </w:rPr>
+        <w:t xml:space="preserve">Desktop : </w:t>
+      </w:r>
+      <w:r>
+        <w:rPr>
+          <w:sz w:val="21"/>
+          <w:szCs w:val="21"/>
+        </w:rPr>
+        <w:t>https://www.figma.com/file/xAD5oFFsrbBF1NVxWlZcrB/Mockup-EVAL-STUDI?node-id=2%3A2</w:t>
       </w:r>
     </w:p>
     <w:p>
@@ -973,25 +984,7 @@
           <w:sz w:val="21"/>
           <w:szCs w:val="21"/>
         </w:rPr>
-        <w:t xml:space="preserve">Utiliser un langage professionnel. </w:t>
-      </w:r>
-      <w:proofErr w:type="gramStart"/>
-      <w:r>
-        <w:rPr>
-          <w:color w:val="000000"/>
-          <w:sz w:val="21"/>
-          <w:szCs w:val="21"/>
-        </w:rPr>
-        <w:t>Employez le</w:t>
-      </w:r>
-      <w:proofErr w:type="gramEnd"/>
-      <w:r>
-        <w:rPr>
-          <w:color w:val="000000"/>
-          <w:sz w:val="21"/>
-          <w:szCs w:val="21"/>
-        </w:rPr>
-        <w:t xml:space="preserve"> « je », car vous parlez en votre nom. Vous pouvez écrire au temps présent.</w:t>
+        <w:t>Utiliser un langage professionnel. Employez le « je », car vous parlez en votre nom. Vous pouvez écrire au temps présent.</w:t>
       </w:r>
     </w:p>
     <w:p>
@@ -1023,8 +1016,18 @@
           <w:color w:val="000000"/>
           <w:sz w:val="21"/>
           <w:szCs w:val="21"/>
-        </w:rPr>
-      </w:pPr>
+          <w:u w:val="single"/>
+        </w:rPr>
+      </w:pPr>
+      <w:r>
+        <w:rPr>
+          <w:color w:val="000000"/>
+          <w:sz w:val="21"/>
+          <w:szCs w:val="21"/>
+          <w:u w:val="single"/>
+        </w:rPr>
+        <w:t>Création du Trello (approche Kaban)</w:t>
+      </w:r>
     </w:p>
     <w:p>
       <w:pPr>
@@ -1041,6 +1044,14 @@
           <w:szCs w:val="21"/>
         </w:rPr>
       </w:pPr>
+      <w:r>
+        <w:rPr>
+          <w:color w:val="000000"/>
+          <w:sz w:val="21"/>
+          <w:szCs w:val="21"/>
+        </w:rPr>
+        <w:t>Utilisation de Trello pour planifier et suivre les tâches de maquettage.</w:t>
+      </w:r>
     </w:p>
     <w:p>
       <w:pPr>
@@ -1057,6 +1068,14 @@
           <w:szCs w:val="21"/>
         </w:rPr>
       </w:pPr>
+      <w:r>
+        <w:rPr>
+          <w:color w:val="000000"/>
+          <w:sz w:val="21"/>
+          <w:szCs w:val="21"/>
+        </w:rPr>
+        <w:t>Les tâches sont gérées grâce à l’approche Kaban.</w:t>
+      </w:r>
     </w:p>
     <w:p>
       <w:pPr>
@@ -1073,6 +1092,14 @@
           <w:szCs w:val="21"/>
         </w:rPr>
       </w:pPr>
+      <w:r>
+        <w:rPr>
+          <w:color w:val="000000"/>
+          <w:sz w:val="21"/>
+          <w:szCs w:val="21"/>
+        </w:rPr>
+        <w:t>3 colonnes : A faire, en cours, terminé.</w:t>
+      </w:r>
     </w:p>
     <w:p>
       <w:pPr>
@@ -1089,6 +1116,261 @@
           <w:szCs w:val="21"/>
         </w:rPr>
       </w:pPr>
+      <w:r>
+        <w:rPr>
+          <w:color w:val="000000"/>
+          <w:sz w:val="21"/>
+          <w:szCs w:val="21"/>
+        </w:rPr>
+        <w:t>J’ai utilisé Trello car c’est un outil simple, rapide de prise en main et gratuit.</w:t>
+      </w:r>
+    </w:p>
+    <w:p>
+      <w:pPr>
+        <w:pBdr>
+          <w:top w:val="single" w:sz="4" w:space="1" w:color="auto"/>
+          <w:left w:val="single" w:sz="4" w:space="1" w:color="auto"/>
+          <w:bottom w:val="single" w:sz="4" w:space="1" w:color="auto"/>
+          <w:right w:val="single" w:sz="4" w:space="1" w:color="auto"/>
+          <w:between w:val="nil"/>
+        </w:pBdr>
+        <w:rPr>
+          <w:color w:val="000000"/>
+          <w:sz w:val="21"/>
+          <w:szCs w:val="21"/>
+          <w:u w:val="single"/>
+        </w:rPr>
+      </w:pPr>
+      <w:r>
+        <w:rPr>
+          <w:color w:val="000000"/>
+          <w:sz w:val="21"/>
+          <w:szCs w:val="21"/>
+          <w:u w:val="single"/>
+        </w:rPr>
+        <w:lastRenderedPageBreak/>
+        <w:t>Création du Mockup</w:t>
+      </w:r>
+    </w:p>
+    <w:p>
+      <w:pPr>
+        <w:pBdr>
+          <w:top w:val="single" w:sz="4" w:space="1" w:color="auto"/>
+          <w:left w:val="single" w:sz="4" w:space="1" w:color="auto"/>
+          <w:bottom w:val="single" w:sz="4" w:space="1" w:color="auto"/>
+          <w:right w:val="single" w:sz="4" w:space="1" w:color="auto"/>
+          <w:between w:val="nil"/>
+        </w:pBdr>
+        <w:rPr>
+          <w:color w:val="000000"/>
+          <w:sz w:val="21"/>
+          <w:szCs w:val="21"/>
+        </w:rPr>
+      </w:pPr>
+      <w:r>
+        <w:rPr>
+          <w:color w:val="000000"/>
+          <w:sz w:val="21"/>
+          <w:szCs w:val="21"/>
+        </w:rPr>
+        <w:t>Pour arriver au Mockup, je suis passée par les étapes suivantes :</w:t>
+      </w:r>
+    </w:p>
+    <w:p>
+      <w:pPr>
+        <w:pStyle w:val="Paragraphedeliste"/>
+        <w:numPr>
+          <w:ilvl w:val="0"/>
+          <w:numId w:val="3"/>
+        </w:numPr>
+        <w:pBdr>
+          <w:top w:val="single" w:sz="4" w:space="1" w:color="auto"/>
+          <w:left w:val="single" w:sz="4" w:space="31" w:color="auto"/>
+          <w:bottom w:val="single" w:sz="4" w:space="1" w:color="auto"/>
+          <w:right w:val="single" w:sz="4" w:space="1" w:color="auto"/>
+          <w:between w:val="nil"/>
+        </w:pBdr>
+        <w:rPr>
+          <w:color w:val="000000"/>
+          <w:sz w:val="21"/>
+          <w:szCs w:val="21"/>
+        </w:rPr>
+      </w:pPr>
+      <w:r>
+        <w:rPr>
+          <w:color w:val="000000"/>
+          <w:sz w:val="21"/>
+          <w:szCs w:val="21"/>
+        </w:rPr>
+        <w:t>Création de 2 Users Story</w:t>
+      </w:r>
+    </w:p>
+    <w:p>
+      <w:pPr>
+        <w:pStyle w:val="Paragraphedeliste"/>
+        <w:numPr>
+          <w:ilvl w:val="0"/>
+          <w:numId w:val="3"/>
+        </w:numPr>
+        <w:pBdr>
+          <w:top w:val="single" w:sz="4" w:space="1" w:color="auto"/>
+          <w:left w:val="single" w:sz="4" w:space="31" w:color="auto"/>
+          <w:bottom w:val="single" w:sz="4" w:space="1" w:color="auto"/>
+          <w:right w:val="single" w:sz="4" w:space="1" w:color="auto"/>
+          <w:between w:val="nil"/>
+        </w:pBdr>
+        <w:rPr>
+          <w:color w:val="000000"/>
+          <w:sz w:val="21"/>
+          <w:szCs w:val="21"/>
+        </w:rPr>
+      </w:pPr>
+      <w:r>
+        <w:rPr>
+          <w:color w:val="000000"/>
+          <w:sz w:val="21"/>
+          <w:szCs w:val="21"/>
+        </w:rPr>
+        <w:t>Diagramme UML</w:t>
+      </w:r>
+    </w:p>
+    <w:p>
+      <w:pPr>
+        <w:pStyle w:val="Paragraphedeliste"/>
+        <w:numPr>
+          <w:ilvl w:val="0"/>
+          <w:numId w:val="3"/>
+        </w:numPr>
+        <w:pBdr>
+          <w:top w:val="single" w:sz="4" w:space="1" w:color="auto"/>
+          <w:left w:val="single" w:sz="4" w:space="31" w:color="auto"/>
+          <w:bottom w:val="single" w:sz="4" w:space="1" w:color="auto"/>
+          <w:right w:val="single" w:sz="4" w:space="1" w:color="auto"/>
+          <w:between w:val="nil"/>
+        </w:pBdr>
+        <w:rPr>
+          <w:color w:val="000000"/>
+          <w:sz w:val="21"/>
+          <w:szCs w:val="21"/>
+        </w:rPr>
+      </w:pPr>
+      <w:r>
+        <w:rPr>
+          <w:color w:val="000000"/>
+          <w:sz w:val="21"/>
+          <w:szCs w:val="21"/>
+        </w:rPr>
+        <w:t>Zoning</w:t>
+      </w:r>
+    </w:p>
+    <w:p>
+      <w:pPr>
+        <w:pStyle w:val="Paragraphedeliste"/>
+        <w:numPr>
+          <w:ilvl w:val="0"/>
+          <w:numId w:val="3"/>
+        </w:numPr>
+        <w:pBdr>
+          <w:top w:val="single" w:sz="4" w:space="1" w:color="auto"/>
+          <w:left w:val="single" w:sz="4" w:space="31" w:color="auto"/>
+          <w:bottom w:val="single" w:sz="4" w:space="1" w:color="auto"/>
+          <w:right w:val="single" w:sz="4" w:space="1" w:color="auto"/>
+          <w:between w:val="nil"/>
+        </w:pBdr>
+        <w:rPr>
+          <w:color w:val="000000"/>
+          <w:sz w:val="21"/>
+          <w:szCs w:val="21"/>
+        </w:rPr>
+      </w:pPr>
+      <w:r>
+        <w:rPr>
+          <w:color w:val="000000"/>
+          <w:sz w:val="21"/>
+          <w:szCs w:val="21"/>
+        </w:rPr>
+        <w:t>Wireframe</w:t>
+      </w:r>
+    </w:p>
+    <w:p>
+      <w:pPr>
+        <w:pBdr>
+          <w:top w:val="single" w:sz="4" w:space="1" w:color="auto"/>
+          <w:left w:val="single" w:sz="4" w:space="1" w:color="auto"/>
+          <w:bottom w:val="single" w:sz="4" w:space="1" w:color="auto"/>
+          <w:right w:val="single" w:sz="4" w:space="1" w:color="auto"/>
+          <w:between w:val="nil"/>
+        </w:pBdr>
+        <w:rPr>
+          <w:color w:val="000000"/>
+          <w:sz w:val="21"/>
+          <w:szCs w:val="21"/>
+        </w:rPr>
+      </w:pPr>
+      <w:r>
+        <w:rPr>
+          <w:color w:val="000000"/>
+          <w:sz w:val="21"/>
+          <w:szCs w:val="21"/>
+        </w:rPr>
+        <w:t>Une fois arrivée au Wireframe, j’ai utilisé la charte graphique ainsi que les éléments fournis en annexe pour le compléter et l’améliorer.</w:t>
+      </w:r>
+    </w:p>
+    <w:p>
+      <w:pPr>
+        <w:pBdr>
+          <w:top w:val="single" w:sz="4" w:space="1" w:color="auto"/>
+          <w:left w:val="single" w:sz="4" w:space="1" w:color="auto"/>
+          <w:bottom w:val="single" w:sz="4" w:space="1" w:color="auto"/>
+          <w:right w:val="single" w:sz="4" w:space="1" w:color="auto"/>
+          <w:between w:val="nil"/>
+        </w:pBdr>
+        <w:rPr>
+          <w:color w:val="000000"/>
+          <w:sz w:val="21"/>
+          <w:szCs w:val="21"/>
+        </w:rPr>
+      </w:pPr>
+      <w:r>
+        <w:rPr>
+          <w:color w:val="000000"/>
+          <w:sz w:val="21"/>
+          <w:szCs w:val="21"/>
+        </w:rPr>
+        <w:t>J’ai rajouté les éléments obligatoires.</w:t>
+      </w:r>
+    </w:p>
+    <w:p>
+      <w:pPr>
+        <w:pBdr>
+          <w:top w:val="single" w:sz="4" w:space="1" w:color="auto"/>
+          <w:left w:val="single" w:sz="4" w:space="1" w:color="auto"/>
+          <w:bottom w:val="single" w:sz="4" w:space="1" w:color="auto"/>
+          <w:right w:val="single" w:sz="4" w:space="1" w:color="auto"/>
+          <w:between w:val="nil"/>
+        </w:pBdr>
+        <w:rPr>
+          <w:color w:val="000000"/>
+          <w:sz w:val="21"/>
+          <w:szCs w:val="21"/>
+        </w:rPr>
+      </w:pPr>
+      <w:r>
+        <w:rPr>
+          <w:color w:val="000000"/>
+          <w:sz w:val="21"/>
+          <w:szCs w:val="21"/>
+        </w:rPr>
+        <w:t>La plus grande difficulté a été sur l’ergonomie des éléments.</w:t>
+      </w:r>
+      <w:r>
+        <w:rPr>
+          <w:color w:val="000000"/>
+          <w:sz w:val="21"/>
+          <w:szCs w:val="21"/>
+        </w:rPr>
+        <w:t xml:space="preserve"> L’objectif étant que ce soit épuré, agréable à lire et que ça incite les gens à télécharger le logiciel.</w:t>
+      </w:r>
     </w:p>
     <w:p>
       <w:pPr>
@@ -1147,7 +1429,6 @@
           <w:sz w:val="21"/>
           <w:szCs w:val="21"/>
         </w:rPr>
-        <w:lastRenderedPageBreak/>
         <w:t>Précisez les moyens utilisés</w:t>
       </w:r>
       <w:r>
@@ -1164,25 +1445,7 @@
           <w:sz w:val="21"/>
           <w:szCs w:val="21"/>
         </w:rPr>
-        <w:t xml:space="preserve">Expliquez tout ce dont vous avez eu besoin pour réaliser vos tâches : langages de programmation, </w:t>
-      </w:r>
-      <w:proofErr w:type="spellStart"/>
-      <w:r>
-        <w:rPr>
-          <w:color w:val="000000"/>
-          <w:sz w:val="21"/>
-          <w:szCs w:val="21"/>
-        </w:rPr>
-        <w:t>frameworks</w:t>
-      </w:r>
-      <w:proofErr w:type="spellEnd"/>
-      <w:r>
-        <w:rPr>
-          <w:color w:val="000000"/>
-          <w:sz w:val="21"/>
-          <w:szCs w:val="21"/>
-        </w:rPr>
-        <w:t>, outils, logiciels, documentations techniques, etc...</w:t>
+        <w:t>Expliquez tout ce dont vous avez eu besoin pour réaliser vos tâches : langages de programmation, frameworks, outils, logiciels, documentations techniques, etc...</w:t>
       </w:r>
     </w:p>
     <w:p>
@@ -1216,6 +1479,14 @@
           <w:szCs w:val="21"/>
         </w:rPr>
       </w:pPr>
+      <w:r>
+        <w:rPr>
+          <w:color w:val="000000"/>
+          <w:sz w:val="21"/>
+          <w:szCs w:val="21"/>
+        </w:rPr>
+        <w:t>Concernant la méthode Kaban j’ai utilisé Trello.</w:t>
+      </w:r>
     </w:p>
     <w:p>
       <w:pPr>
@@ -1232,6 +1503,14 @@
           <w:szCs w:val="21"/>
         </w:rPr>
       </w:pPr>
+      <w:r>
+        <w:rPr>
+          <w:color w:val="000000"/>
+          <w:sz w:val="21"/>
+          <w:szCs w:val="21"/>
+        </w:rPr>
+        <w:t>Pour le Mockup, Figma. Ce logiciel est très complet, assez simple pour la prise en main, on retrouve une grande partie des éléments de Adobe XD. J’ai utilisé Figma principalement parce qu’il est gratuit.</w:t>
+      </w:r>
     </w:p>
     <w:p>
       <w:pPr>
@@ -1248,6 +1527,14 @@
           <w:szCs w:val="21"/>
         </w:rPr>
       </w:pPr>
+      <w:r>
+        <w:rPr>
+          <w:color w:val="000000"/>
+          <w:sz w:val="21"/>
+          <w:szCs w:val="21"/>
+        </w:rPr>
+        <w:t>J’ai récupéré certains icônes sur Flaticon.</w:t>
+      </w:r>
     </w:p>
     <w:p>
       <w:pPr>
@@ -1264,6 +1551,70 @@
           <w:szCs w:val="21"/>
         </w:rPr>
       </w:pPr>
+      <w:r>
+        <w:rPr>
+          <w:color w:val="000000"/>
+          <w:sz w:val="21"/>
+          <w:szCs w:val="21"/>
+        </w:rPr>
+        <w:t>J’ai également utilisé WebAIM pour vérifier les contrastes.</w:t>
+      </w:r>
+    </w:p>
+    <w:p>
+      <w:pPr>
+        <w:pBdr>
+          <w:top w:val="single" w:sz="4" w:space="1" w:color="auto"/>
+          <w:left w:val="single" w:sz="4" w:space="1" w:color="auto"/>
+          <w:bottom w:val="single" w:sz="4" w:space="1" w:color="auto"/>
+          <w:right w:val="single" w:sz="4" w:space="1" w:color="auto"/>
+          <w:between w:val="nil"/>
+        </w:pBdr>
+        <w:rPr>
+          <w:color w:val="000000"/>
+          <w:sz w:val="21"/>
+          <w:szCs w:val="21"/>
+        </w:rPr>
+      </w:pPr>
+      <w:r>
+        <w:rPr>
+          <w:color w:val="000000"/>
+          <w:sz w:val="21"/>
+          <w:szCs w:val="21"/>
+        </w:rPr>
+        <w:t>Et enfin github pour déposer les éléments.</w:t>
+      </w:r>
+    </w:p>
+    <w:p>
+      <w:pPr>
+        <w:pBdr>
+          <w:top w:val="single" w:sz="4" w:space="1" w:color="auto"/>
+          <w:left w:val="single" w:sz="4" w:space="1" w:color="auto"/>
+          <w:bottom w:val="single" w:sz="4" w:space="1" w:color="auto"/>
+          <w:right w:val="single" w:sz="4" w:space="1" w:color="auto"/>
+          <w:between w:val="nil"/>
+        </w:pBdr>
+        <w:rPr>
+          <w:color w:val="000000"/>
+          <w:sz w:val="21"/>
+          <w:szCs w:val="21"/>
+        </w:rPr>
+      </w:pPr>
+    </w:p>
+    <w:p>
+      <w:pPr>
+        <w:pBdr>
+          <w:top w:val="single" w:sz="4" w:space="1" w:color="auto"/>
+          <w:left w:val="single" w:sz="4" w:space="1" w:color="auto"/>
+          <w:bottom w:val="single" w:sz="4" w:space="1" w:color="auto"/>
+          <w:right w:val="single" w:sz="4" w:space="1" w:color="auto"/>
+          <w:between w:val="nil"/>
+        </w:pBdr>
+        <w:rPr>
+          <w:color w:val="000000"/>
+          <w:sz w:val="21"/>
+          <w:szCs w:val="21"/>
+        </w:rPr>
+      </w:pPr>
     </w:p>
     <w:p>
       <w:pPr>
@@ -1341,59 +1692,13 @@
           <w:szCs w:val="21"/>
         </w:rPr>
       </w:pPr>
-      <w:proofErr w:type="gramStart"/>
-      <w:r>
-        <w:rPr>
-          <w:color w:val="000000"/>
-          <w:sz w:val="21"/>
-          <w:szCs w:val="21"/>
-        </w:rPr>
-        <w:t>NB:</w:t>
-      </w:r>
-      <w:proofErr w:type="gramEnd"/>
-      <w:r>
-        <w:rPr>
-          <w:color w:val="000000"/>
-          <w:sz w:val="21"/>
-          <w:szCs w:val="21"/>
-        </w:rPr>
-        <w:t xml:space="preserve"> Pour le cas des exercices et évaluations demandées sur la plateforme </w:t>
-      </w:r>
-      <w:proofErr w:type="spellStart"/>
-      <w:r>
-        <w:rPr>
-          <w:color w:val="000000"/>
-          <w:sz w:val="21"/>
-          <w:szCs w:val="21"/>
-        </w:rPr>
-        <w:t>Studi</w:t>
-      </w:r>
-      <w:proofErr w:type="spellEnd"/>
-      <w:r>
-        <w:rPr>
-          <w:color w:val="000000"/>
-          <w:sz w:val="21"/>
-          <w:szCs w:val="21"/>
-        </w:rPr>
-        <w:t>, il s'agit de...</w:t>
-      </w:r>
-      <w:proofErr w:type="spellStart"/>
-      <w:r>
-        <w:rPr>
-          <w:color w:val="000000"/>
-          <w:sz w:val="21"/>
-          <w:szCs w:val="21"/>
-        </w:rPr>
-        <w:t>Studi</w:t>
-      </w:r>
-      <w:proofErr w:type="spellEnd"/>
-      <w:r>
-        <w:rPr>
-          <w:color w:val="000000"/>
-          <w:sz w:val="21"/>
-          <w:szCs w:val="21"/>
-        </w:rPr>
-        <w:t>.</w:t>
+      <w:r>
+        <w:rPr>
+          <w:color w:val="000000"/>
+          <w:sz w:val="21"/>
+          <w:szCs w:val="21"/>
+        </w:rPr>
+        <w:t>NB: Pour le cas des exercices et évaluations demandées sur la plateforme Studi, il s'agit de...Studi.</w:t>
       </w:r>
     </w:p>
     <w:p>
@@ -1459,6 +1764,14 @@
           <w:szCs w:val="21"/>
         </w:rPr>
       </w:pPr>
+      <w:r>
+        <w:rPr>
+          <w:color w:val="000000"/>
+          <w:sz w:val="21"/>
+          <w:szCs w:val="21"/>
+        </w:rPr>
+        <w:t>Studi</w:t>
+      </w:r>
     </w:p>
     <w:p>
       <w:pPr>
@@ -1747,10 +2060,10 @@
       </w:pPr>
     </w:p>
     <w:sectPr>
-      <w:headerReference w:type="even" r:id="rId8"/>
-      <w:headerReference w:type="default" r:id="rId9"/>
-      <w:footerReference w:type="default" r:id="rId10"/>
-      <w:headerReference w:type="first" r:id="rId11"/>
+      <w:headerReference w:type="even" r:id="rId10"/>
+      <w:headerReference w:type="default" r:id="rId11"/>
+      <w:footerReference w:type="default" r:id="rId12"/>
+      <w:headerReference w:type="first" r:id="rId13"/>
       <w:pgSz w:w="11906" w:h="16838"/>
       <w:pgMar w:top="1418" w:right="1417" w:bottom="1417" w:left="1417" w:header="708" w:footer="426" w:gutter="0"/>
       <w:pgNumType w:start="1"/>
@@ -1793,25 +2106,8 @@
         <w:sz w:val="22"/>
         <w:szCs w:val="22"/>
       </w:rPr>
-      <w:t>©</w:t>
+      <w:t xml:space="preserve">©Studi - Reproduction interdite </w:t>
     </w:r>
-    <w:proofErr w:type="spellStart"/>
-    <w:r>
-      <w:rPr>
-        <w:sz w:val="22"/>
-        <w:szCs w:val="22"/>
-      </w:rPr>
-      <w:t>Studi</w:t>
-    </w:r>
-    <w:proofErr w:type="spellEnd"/>
-    <w:r>
-      <w:rPr>
-        <w:sz w:val="22"/>
-        <w:szCs w:val="22"/>
-      </w:rPr>
-      <w:t xml:space="preserve"> - Reproduction interdite </w:t>
-    </w:r>
-    <w:proofErr w:type="gramStart"/>
     <w:r>
       <w:rPr>
         <w:sz w:val="22"/>
@@ -1825,15 +2121,7 @@
         <w:sz w:val="22"/>
         <w:szCs w:val="22"/>
       </w:rPr>
-      <w:t>GDWFSRMDAWREXAIII</w:t>
-    </w:r>
-    <w:proofErr w:type="gramEnd"/>
-    <w:r>
-      <w:rPr>
-        <w:sz w:val="22"/>
-        <w:szCs w:val="22"/>
-      </w:rPr>
-      <w:t>1A</w:t>
+      <w:t>GDWFSRMDAWREXAIII1A</w:t>
     </w:r>
     <w:r>
       <w:rPr>
@@ -2099,6 +2387,232 @@
 <file path=word/numbering.xml><?xml version="1.0" encoding="utf-8"?>
 <w:numbering xmlns:wpc="http://schemas.microsoft.com/office/word/2010/wordprocessingCanvas" xmlns:cx="http://schemas.microsoft.com/office/drawing/2014/chartex" xmlns:cx1="http://schemas.microsoft.com/office/drawing/2015/9/8/chartex" xmlns:cx2="http://schemas.microsoft.com/office/drawing/2015/10/21/chartex" xmlns:cx3="http://schemas.microsoft.com/office/drawing/2016/5/9/chartex" xmlns:cx4="http://schemas.microsoft.com/office/drawing/2016/5/10/chartex" xmlns:cx5="http://schemas.microsoft.com/office/drawing/2016/5/11/chartex" xmlns:cx6="http://schemas.microsoft.com/office/drawing/2016/5/12/chartex" xmlns:cx7="http://schemas.microsoft.com/office/drawing/2016/5/13/chartex" xmlns:cx8="http://schemas.microsoft.com/office/drawing/2016/5/14/chartex" xmlns:mc="http://schemas.openxmlformats.org/markup-compatibility/2006" xmlns:aink="http://schemas.microsoft.com/office/drawing/2016/ink" xmlns:am3d="http://schemas.microsoft.com/office/drawing/2017/model3d" xmlns:o="urn:schemas-microsoft-com:office:office" xmlns:r="http://schemas.openxmlformats.org/officeDocument/2006/relationships" xmlns:m="http://schemas.openxmlformats.org/officeDocument/2006/math" xmlns:v="urn:schemas-microsoft-com:vml" xmlns:wp14="http://schemas.microsoft.com/office/word/2010/wordprocessingDrawing" xmlns:wp="http://schemas.openxmlformats.org/drawingml/2006/wordprocessingDrawing" xmlns:w10="urn:schemas-microsoft-com:office:word" xmlns:w="http://schemas.openxmlformats.org/wordprocessingml/2006/main" xmlns:w14="http://schemas.microsoft.com/office/word/2010/wordml" xmlns:w15="http://schemas.microsoft.com/office/word/2012/wordml" xmlns:w16cex="http://schemas.microsoft.com/office/word/2018/wordml/cex" xmlns:w16cid="http://schemas.microsoft.com/office/word/2016/wordml/cid" xmlns:w16="http://schemas.microsoft.com/office/word/2018/wordml" xmlns:w16sdtdh="http://schemas.microsoft.com/office/word/2020/wordml/sdtdatahash" xmlns:w16se="http://schemas.microsoft.com/office/word/2015/wordml/symex" xmlns:wpg="http://schemas.microsoft.com/office/word/2010/wordprocessingGroup" xmlns:wpi="http://schemas.microsoft.com/office/word/2010/wordprocessingInk" xmlns:wne="http://schemas.microsoft.com/office/word/2006/wordml" xmlns:wps="http://schemas.microsoft.com/office/word/2010/wordprocessingShape" mc:Ignorable="w14 w15 w16se w16cid w16 w16cex w16sdtdh wp14">
   <w:abstractNum w:abstractNumId="0" w15:restartNumberingAfterBreak="0">
+    <w:nsid w:val="000566DB"/>
+    <w:multiLevelType w:val="hybridMultilevel"/>
+    <w:tmpl w:val="398885C6"/>
+    <w:lvl w:ilvl="0" w:tplc="040C0001">
+      <w:start w:val="1"/>
+      <w:numFmt w:val="bullet"/>
+      <w:lvlText w:val=""/>
+      <w:lvlJc w:val="left"/>
+      <w:pPr>
+        <w:ind w:left="1080" w:hanging="360"/>
+      </w:pPr>
+      <w:rPr>
+        <w:rFonts w:ascii="Symbol" w:hAnsi="Symbol" w:hint="default"/>
+      </w:rPr>
+    </w:lvl>
+    <w:lvl w:ilvl="1" w:tplc="040C0003" w:tentative="1">
+      <w:start w:val="1"/>
+      <w:numFmt w:val="bullet"/>
+      <w:lvlText w:val="o"/>
+      <w:lvlJc w:val="left"/>
+      <w:pPr>
+        <w:ind w:left="1800" w:hanging="360"/>
+      </w:pPr>
+      <w:rPr>
+        <w:rFonts w:ascii="Courier New" w:hAnsi="Courier New" w:cs="Courier New" w:hint="default"/>
+      </w:rPr>
+    </w:lvl>
+    <w:lvl w:ilvl="2" w:tplc="040C0005" w:tentative="1">
+      <w:start w:val="1"/>
+      <w:numFmt w:val="bullet"/>
+      <w:lvlText w:val=""/>
+      <w:lvlJc w:val="left"/>
+      <w:pPr>
+        <w:ind w:left="2520" w:hanging="360"/>
+      </w:pPr>
+      <w:rPr>
+        <w:rFonts w:ascii="Wingdings" w:hAnsi="Wingdings" w:hint="default"/>
+      </w:rPr>
+    </w:lvl>
+    <w:lvl w:ilvl="3" w:tplc="040C0001" w:tentative="1">
+      <w:start w:val="1"/>
+      <w:numFmt w:val="bullet"/>
+      <w:lvlText w:val=""/>
+      <w:lvlJc w:val="left"/>
+      <w:pPr>
+        <w:ind w:left="3240" w:hanging="360"/>
+      </w:pPr>
+      <w:rPr>
+        <w:rFonts w:ascii="Symbol" w:hAnsi="Symbol" w:hint="default"/>
+      </w:rPr>
+    </w:lvl>
+    <w:lvl w:ilvl="4" w:tplc="040C0003" w:tentative="1">
+      <w:start w:val="1"/>
+      <w:numFmt w:val="bullet"/>
+      <w:lvlText w:val="o"/>
+      <w:lvlJc w:val="left"/>
+      <w:pPr>
+        <w:ind w:left="3960" w:hanging="360"/>
+      </w:pPr>
+      <w:rPr>
+        <w:rFonts w:ascii="Courier New" w:hAnsi="Courier New" w:cs="Courier New" w:hint="default"/>
+      </w:rPr>
+    </w:lvl>
+    <w:lvl w:ilvl="5" w:tplc="040C0005" w:tentative="1">
+      <w:start w:val="1"/>
+      <w:numFmt w:val="bullet"/>
+      <w:lvlText w:val=""/>
+      <w:lvlJc w:val="left"/>
+      <w:pPr>
+        <w:ind w:left="4680" w:hanging="360"/>
+      </w:pPr>
+      <w:rPr>
+        <w:rFonts w:ascii="Wingdings" w:hAnsi="Wingdings" w:hint="default"/>
+      </w:rPr>
+    </w:lvl>
+    <w:lvl w:ilvl="6" w:tplc="040C0001" w:tentative="1">
+      <w:start w:val="1"/>
+      <w:numFmt w:val="bullet"/>
+      <w:lvlText w:val=""/>
+      <w:lvlJc w:val="left"/>
+      <w:pPr>
+        <w:ind w:left="5400" w:hanging="360"/>
+      </w:pPr>
+      <w:rPr>
+        <w:rFonts w:ascii="Symbol" w:hAnsi="Symbol" w:hint="default"/>
+      </w:rPr>
+    </w:lvl>
+    <w:lvl w:ilvl="7" w:tplc="040C0003" w:tentative="1">
+      <w:start w:val="1"/>
+      <w:numFmt w:val="bullet"/>
+      <w:lvlText w:val="o"/>
+      <w:lvlJc w:val="left"/>
+      <w:pPr>
+        <w:ind w:left="6120" w:hanging="360"/>
+      </w:pPr>
+      <w:rPr>
+        <w:rFonts w:ascii="Courier New" w:hAnsi="Courier New" w:cs="Courier New" w:hint="default"/>
+      </w:rPr>
+    </w:lvl>
+    <w:lvl w:ilvl="8" w:tplc="040C0005" w:tentative="1">
+      <w:start w:val="1"/>
+      <w:numFmt w:val="bullet"/>
+      <w:lvlText w:val=""/>
+      <w:lvlJc w:val="left"/>
+      <w:pPr>
+        <w:ind w:left="6840" w:hanging="360"/>
+      </w:pPr>
+      <w:rPr>
+        <w:rFonts w:ascii="Wingdings" w:hAnsi="Wingdings" w:hint="default"/>
+      </w:rPr>
+    </w:lvl>
+  </w:abstractNum>
+  <w:abstractNum w:abstractNumId="1" w15:restartNumberingAfterBreak="0">
+    <w:nsid w:val="0EA61D56"/>
+    <w:multiLevelType w:val="hybridMultilevel"/>
+    <w:tmpl w:val="027221F4"/>
+    <w:lvl w:ilvl="0" w:tplc="615200AC">
+      <w:start w:val="3"/>
+      <w:numFmt w:val="bullet"/>
+      <w:lvlText w:val="-"/>
+      <w:lvlJc w:val="left"/>
+      <w:pPr>
+        <w:ind w:left="720" w:hanging="360"/>
+      </w:pPr>
+      <w:rPr>
+        <w:rFonts w:ascii="Calibri" w:eastAsia="Calibri" w:hAnsi="Calibri" w:cs="Calibri" w:hint="default"/>
+      </w:rPr>
+    </w:lvl>
+    <w:lvl w:ilvl="1" w:tplc="040C0003" w:tentative="1">
+      <w:start w:val="1"/>
+      <w:numFmt w:val="bullet"/>
+      <w:lvlText w:val="o"/>
+      <w:lvlJc w:val="left"/>
+      <w:pPr>
+        <w:ind w:left="1440" w:hanging="360"/>
+      </w:pPr>
+      <w:rPr>
+        <w:rFonts w:ascii="Courier New" w:hAnsi="Courier New" w:cs="Courier New" w:hint="default"/>
+      </w:rPr>
+    </w:lvl>
+    <w:lvl w:ilvl="2" w:tplc="040C0005" w:tentative="1">
+      <w:start w:val="1"/>
+      <w:numFmt w:val="bullet"/>
+      <w:lvlText w:val=""/>
+      <w:lvlJc w:val="left"/>
+      <w:pPr>
+        <w:ind w:left="2160" w:hanging="360"/>
+      </w:pPr>
+      <w:rPr>
+        <w:rFonts w:ascii="Wingdings" w:hAnsi="Wingdings" w:hint="default"/>
+      </w:rPr>
+    </w:lvl>
+    <w:lvl w:ilvl="3" w:tplc="040C0001" w:tentative="1">
+      <w:start w:val="1"/>
+      <w:numFmt w:val="bullet"/>
+      <w:lvlText w:val=""/>
+      <w:lvlJc w:val="left"/>
+      <w:pPr>
+        <w:ind w:left="2880" w:hanging="360"/>
+      </w:pPr>
+      <w:rPr>
+        <w:rFonts w:ascii="Symbol" w:hAnsi="Symbol" w:hint="default"/>
+      </w:rPr>
+    </w:lvl>
+    <w:lvl w:ilvl="4" w:tplc="040C0003" w:tentative="1">
+      <w:start w:val="1"/>
+      <w:numFmt w:val="bullet"/>
+      <w:lvlText w:val="o"/>
+      <w:lvlJc w:val="left"/>
+      <w:pPr>
+        <w:ind w:left="3600" w:hanging="360"/>
+      </w:pPr>
+      <w:rPr>
+        <w:rFonts w:ascii="Courier New" w:hAnsi="Courier New" w:cs="Courier New" w:hint="default"/>
+      </w:rPr>
+    </w:lvl>
+    <w:lvl w:ilvl="5" w:tplc="040C0005" w:tentative="1">
+      <w:start w:val="1"/>
+      <w:numFmt w:val="bullet"/>
+      <w:lvlText w:val=""/>
+      <w:lvlJc w:val="left"/>
+      <w:pPr>
+        <w:ind w:left="4320" w:hanging="360"/>
+      </w:pPr>
+      <w:rPr>
+        <w:rFonts w:ascii="Wingdings" w:hAnsi="Wingdings" w:hint="default"/>
+      </w:rPr>
+    </w:lvl>
+    <w:lvl w:ilvl="6" w:tplc="040C0001" w:tentative="1">
+      <w:start w:val="1"/>
+      <w:numFmt w:val="bullet"/>
+      <w:lvlText w:val=""/>
+      <w:lvlJc w:val="left"/>
+      <w:pPr>
+        <w:ind w:left="5040" w:hanging="360"/>
+      </w:pPr>
+      <w:rPr>
+        <w:rFonts w:ascii="Symbol" w:hAnsi="Symbol" w:hint="default"/>
+      </w:rPr>
+    </w:lvl>
+    <w:lvl w:ilvl="7" w:tplc="040C0003" w:tentative="1">
+      <w:start w:val="1"/>
+      <w:numFmt w:val="bullet"/>
+      <w:lvlText w:val="o"/>
+      <w:lvlJc w:val="left"/>
+      <w:pPr>
+        <w:ind w:left="5760" w:hanging="360"/>
+      </w:pPr>
+      <w:rPr>
+        <w:rFonts w:ascii="Courier New" w:hAnsi="Courier New" w:cs="Courier New" w:hint="default"/>
+      </w:rPr>
+    </w:lvl>
+    <w:lvl w:ilvl="8" w:tplc="040C0005" w:tentative="1">
+      <w:start w:val="1"/>
+      <w:numFmt w:val="bullet"/>
+      <w:lvlText w:val=""/>
+      <w:lvlJc w:val="left"/>
+      <w:pPr>
+        <w:ind w:left="6480" w:hanging="360"/>
+      </w:pPr>
+      <w:rPr>
+        <w:rFonts w:ascii="Wingdings" w:hAnsi="Wingdings" w:hint="default"/>
+      </w:rPr>
+    </w:lvl>
+  </w:abstractNum>
+  <w:abstractNum w:abstractNumId="2" w15:restartNumberingAfterBreak="0">
     <w:nsid w:val="59640E85"/>
     <w:multiLevelType w:val="multilevel"/>
     <w:tmpl w:val="790AF5B0"/>
@@ -2185,6 +2699,12 @@
     </w:lvl>
   </w:abstractNum>
   <w:num w:numId="1">
+    <w:abstractNumId w:val="2"/>
+  </w:num>
+  <w:num w:numId="2">
+    <w:abstractNumId w:val="1"/>
+  </w:num>
+  <w:num w:numId="3">
     <w:abstractNumId w:val="0"/>
   </w:num>
 </w:numbering>
@@ -2313,6 +2833,7 @@
     <w:lsdException w:name="HTML Sample" w:semiHidden="1" w:unhideWhenUsed="1"/>
     <w:lsdException w:name="HTML Typewriter" w:semiHidden="1" w:unhideWhenUsed="1"/>
     <w:lsdException w:name="HTML Variable" w:semiHidden="1" w:unhideWhenUsed="1"/>
+    <w:lsdException w:name="Normal Table" w:semiHidden="1" w:unhideWhenUsed="1"/>
     <w:lsdException w:name="annotation subject" w:semiHidden="1" w:unhideWhenUsed="1"/>
     <w:lsdException w:name="No List" w:semiHidden="1" w:unhideWhenUsed="1"/>
     <w:lsdException w:name="Outline List 1" w:semiHidden="1" w:unhideWhenUsed="1"/>
@@ -2355,8 +2876,11 @@
     <w:lsdException w:name="Table Contemporary" w:semiHidden="1" w:unhideWhenUsed="1"/>
     <w:lsdException w:name="Table Elegant" w:semiHidden="1" w:unhideWhenUsed="1"/>
     <w:lsdException w:name="Table Professional" w:semiHidden="1" w:unhideWhenUsed="1"/>
+    <w:lsdException w:name="Table Subtle 1" w:semiHidden="1" w:unhideWhenUsed="1"/>
     <w:lsdException w:name="Table Subtle 2" w:semiHidden="1" w:unhideWhenUsed="1"/>
     <w:lsdException w:name="Table Web 1" w:semiHidden="1" w:unhideWhenUsed="1"/>
+    <w:lsdException w:name="Table Web 2" w:semiHidden="1" w:unhideWhenUsed="1"/>
+    <w:lsdException w:name="Table Web 3" w:semiHidden="1" w:unhideWhenUsed="1"/>
     <w:lsdException w:name="Balloon Text" w:semiHidden="1" w:unhideWhenUsed="1"/>
     <w:lsdException w:name="Table Grid" w:uiPriority="39"/>
     <w:lsdException w:name="Table Theme" w:semiHidden="1" w:unhideWhenUsed="1"/>
@@ -2794,6 +3318,40 @@
     <w:uiPriority w:val="99"/>
     <w:rsid w:val="002741AD"/>
   </w:style>
+  <w:style w:type="character" w:styleId="Lienhypertexte">
+    <w:name w:val="Hyperlink"/>
+    <w:basedOn w:val="Policepardfaut"/>
+    <w:uiPriority w:val="99"/>
+    <w:unhideWhenUsed/>
+    <w:rsid w:val="0040104A"/>
+    <w:rPr>
+      <w:color w:val="0000FF" w:themeColor="hyperlink"/>
+      <w:u w:val="single"/>
+    </w:rPr>
+  </w:style>
+  <w:style w:type="character" w:styleId="Mentionnonrsolue">
+    <w:name w:val="Unresolved Mention"/>
+    <w:basedOn w:val="Policepardfaut"/>
+    <w:uiPriority w:val="99"/>
+    <w:semiHidden/>
+    <w:unhideWhenUsed/>
+    <w:rsid w:val="0040104A"/>
+    <w:rPr>
+      <w:color w:val="605E5C"/>
+      <w:shd w:val="clear" w:color="auto" w:fill="E1DFDD"/>
+    </w:rPr>
+  </w:style>
+  <w:style w:type="paragraph" w:styleId="Paragraphedeliste">
+    <w:name w:val="List Paragraph"/>
+    <w:basedOn w:val="Normal"/>
+    <w:uiPriority w:val="34"/>
+    <w:qFormat/>
+    <w:rsid w:val="0040104A"/>
+    <w:pPr>
+      <w:ind w:left="720"/>
+      <w:contextualSpacing/>
+    </w:pPr>
+  </w:style>
 </w:styles>
 </file>
 

</xml_diff>